<commit_message>
Updated Advanced assignment document
</commit_message>
<xml_diff>
--- a/Docker_Advance_Assignment_Instructions.docx
+++ b/Docker_Advance_Assignment_Instructions.docx
@@ -19,12 +19,6 @@
       </w:r>
     </w:p>
     <w:p>
-      <w:pPr>
-        <w:rPr>
-          <w:b/>
-          <w:bCs/>
-        </w:rPr>
-      </w:pPr>
       <w:r>
         <w:rPr>
           <w:b/>
@@ -39,8 +33,9 @@
           <w:sz w:val="26"/>
           <w:szCs w:val="26"/>
         </w:rPr>
-        <w:t>Took</w:t>
-      </w:r>
+        <w:t xml:space="preserve">Took an existing </w:t>
+      </w:r>
+      <w:proofErr w:type="spellStart"/>
       <w:r>
         <w:rPr>
           <w:b/>
@@ -48,9 +43,9 @@
           <w:sz w:val="26"/>
           <w:szCs w:val="26"/>
         </w:rPr>
-        <w:t xml:space="preserve"> an existing </w:t>
-      </w:r>
-      <w:proofErr w:type="spellStart"/>
+        <w:t>Dockerfile</w:t>
+      </w:r>
+      <w:proofErr w:type="spellEnd"/>
       <w:r>
         <w:rPr>
           <w:b/>
@@ -58,9 +53,8 @@
           <w:sz w:val="26"/>
           <w:szCs w:val="26"/>
         </w:rPr>
-        <w:t>Dockerfile</w:t>
-      </w:r>
-      <w:proofErr w:type="spellEnd"/>
+        <w:t xml:space="preserve"> and optimize it for build speed and image size.</w:t>
+      </w:r>
       <w:r>
         <w:rPr>
           <w:b/>
@@ -68,15 +62,6 @@
           <w:sz w:val="26"/>
           <w:szCs w:val="26"/>
         </w:rPr>
-        <w:t xml:space="preserve"> and optimize it for build speed and image size.</w:t>
-      </w:r>
-      <w:r>
-        <w:rPr>
-          <w:b/>
-          <w:bCs/>
-          <w:sz w:val="26"/>
-          <w:szCs w:val="26"/>
-        </w:rPr>
         <w:br/>
       </w:r>
       <w:r>
@@ -95,45 +80,128 @@
       </w:r>
       <w:proofErr w:type="spellEnd"/>
       <w:r>
+        <w:t xml:space="preserve"> from the below path</w:t>
+      </w:r>
+      <w:r>
+        <w:br/>
+      </w:r>
+      <w:r>
+        <w:t>sample-docker-assignment\user-service</w:t>
+      </w:r>
+      <w:r>
         <w:t>.</w:t>
       </w:r>
       <w:r>
         <w:br/>
-        <w:t xml:space="preserve">After build the optimized docker file, we can see layer </w:t>
-      </w:r>
-      <w:r>
-        <w:t>w</w:t>
-      </w:r>
-      <w:r>
-        <w:t>i</w:t>
-      </w:r>
-      <w:r>
-        <w:t>se size based on below command</w:t>
-      </w:r>
-      <w:r>
-        <w:br/>
-      </w:r>
-      <w:r>
-        <w:rPr>
+        <w:t>After build the optimized docker file, we can see layer wise size based on below command</w:t>
+      </w:r>
+      <w:r>
+        <w:br/>
+      </w:r>
+      <w:r>
+        <w:rPr>
+          <w:b/>
+          <w:bCs/>
+        </w:rPr>
+        <w:t>Clone the Project</w:t>
+      </w:r>
+      <w:r>
+        <w:t xml:space="preserve"> </w:t>
+      </w:r>
+      <w:r>
+        <w:br/>
+        <w:t xml:space="preserve">git clone </w:t>
+      </w:r>
+      <w:r>
+        <w:t xml:space="preserve">https://github.com/lavanya-nagarro/sample-docker-assignment.gitNavigate to the </w:t>
+      </w:r>
+      <w:r>
+        <w:rPr>
+          <w:b/>
+          <w:bCs/>
+        </w:rPr>
+        <w:t>sample-docker-assignment</w:t>
+      </w:r>
+      <w:r>
+        <w:t xml:space="preserve"> directory in the Docker CLI.</w:t>
+      </w:r>
+      <w:r>
+        <w:br/>
+      </w:r>
+      <w:r>
+        <w:t xml:space="preserve">start the application by using </w:t>
+      </w:r>
+      <w:r>
+        <w:rPr>
+          <w:b/>
+          <w:bCs/>
           <w:i/>
           <w:iCs/>
         </w:rPr>
-        <w:t>docker history backend</w:t>
-      </w:r>
-      <w:r>
-        <w:rPr>
+        <w:t xml:space="preserve">docker compose up </w:t>
+      </w:r>
+      <w:r>
+        <w:rPr>
+          <w:b/>
+          <w:bCs/>
           <w:i/>
           <w:iCs/>
         </w:rPr>
-        <w:br/>
-      </w:r>
-      <w:r>
-        <w:rPr>
+        <w:t>–</w:t>
+      </w:r>
+      <w:r>
+        <w:rPr>
+          <w:b/>
+          <w:bCs/>
           <w:i/>
           <w:iCs/>
         </w:rPr>
+        <w:t>build</w:t>
+      </w:r>
+      <w:r>
+        <w:t xml:space="preserve"> command</w:t>
+      </w:r>
+      <w:r>
+        <w:br/>
+      </w:r>
+      <w:r>
+        <w:rPr>
+          <w:i/>
+          <w:iCs/>
+        </w:rPr>
+        <w:t xml:space="preserve">docker history </w:t>
+      </w:r>
+      <w:proofErr w:type="spellStart"/>
+      <w:r>
+        <w:rPr>
+          <w:i/>
+          <w:iCs/>
+        </w:rPr>
+        <w:t>backend</w:t>
+      </w:r>
+      <w:r>
+        <w:rPr>
+          <w:i/>
+          <w:iCs/>
+        </w:rPr>
+        <w:t>:latest</w:t>
+      </w:r>
+      <w:proofErr w:type="spellEnd"/>
+      <w:r>
+        <w:rPr>
+          <w:i/>
+          <w:iCs/>
+        </w:rPr>
+        <w:br/>
+      </w:r>
+      <w:r>
+        <w:rPr>
+          <w:i/>
+          <w:iCs/>
+          <w:noProof/>
+        </w:rPr>
         <w:drawing>
-          <wp:inline distT="0" distB="0" distL="0" distR="0" wp14:anchorId="4AF7A750" wp14:editId="5EFB460C">
+          <wp:inline distT="0" distB="0" distL="0" distR="0" wp14:anchorId="38A73855" wp14:editId="0228F1DE">
             <wp:extent cx="5731510" cy="1417955"/>
             <wp:effectExtent l="0" t="0" r="2540" b="0"/>
             <wp:docPr id="1477199839" name="Picture 1"/>
@@ -174,16 +242,51 @@
           <w:iCs/>
         </w:rPr>
         <w:br/>
-        <w:t xml:space="preserve">We can check docker size by using </w:t>
-      </w:r>
-      <w:r>
-        <w:rPr>
-          <w:b/>
-          <w:bCs/>
+      </w:r>
+      <w:r>
+        <w:t>pull the old docker image by using the below command  to compare the size</w:t>
+      </w:r>
+      <w:r>
+        <w:br/>
+      </w:r>
+      <w:r>
+        <w:rPr>
+          <w:b/>
+          <w:bCs/>
+        </w:rPr>
+        <w:t xml:space="preserve">docker pull </w:t>
+      </w:r>
+      <w:proofErr w:type="spellStart"/>
+      <w:r>
+        <w:rPr>
+          <w:b/>
+          <w:bCs/>
+        </w:rPr>
+        <w:t>lavanyang</w:t>
+      </w:r>
+      <w:proofErr w:type="spellEnd"/>
+      <w:r>
+        <w:rPr>
+          <w:b/>
+          <w:bCs/>
+        </w:rPr>
+        <w:t>/backend:v1.0</w:t>
+      </w:r>
+      <w:r>
+        <w:t xml:space="preserve"> </w:t>
+      </w:r>
+      <w:r>
+        <w:br/>
+      </w:r>
+      <w:r>
+        <w:t>We can check docker size by using</w:t>
+      </w:r>
+      <w:r>
+        <w:rPr>
           <w:i/>
           <w:iCs/>
         </w:rPr>
-        <w:t>docker images</w:t>
+        <w:t xml:space="preserve"> </w:t>
       </w:r>
       <w:r>
         <w:rPr>
@@ -192,9 +295,8 @@
           <w:i/>
           <w:iCs/>
         </w:rPr>
-        <w:t xml:space="preserve"> </w:t>
-      </w:r>
-      <w:proofErr w:type="spellStart"/>
+        <w:t>docker images</w:t>
+      </w:r>
       <w:r>
         <w:rPr>
           <w:b/>
@@ -202,19 +304,22 @@
           <w:i/>
           <w:iCs/>
         </w:rPr>
-        <w:t>comand</w:t>
-      </w:r>
-      <w:proofErr w:type="spellEnd"/>
-      <w:r>
-        <w:br/>
-      </w:r>
-      <w:r>
-        <w:rPr>
-          <w:b/>
-          <w:bCs/>
+        <w:t xml:space="preserve"> </w:t>
+      </w:r>
+      <w:r>
+        <w:t>command</w:t>
+      </w:r>
+      <w:r>
+        <w:br/>
+      </w:r>
+      <w:r>
+        <w:rPr>
+          <w:b/>
+          <w:bCs/>
+          <w:noProof/>
         </w:rPr>
         <w:drawing>
-          <wp:inline distT="0" distB="0" distL="0" distR="0" wp14:anchorId="640025ED" wp14:editId="249360E6">
+          <wp:inline distT="0" distB="0" distL="0" distR="0" wp14:anchorId="77D39515" wp14:editId="0B0B32C2">
             <wp:extent cx="5731510" cy="535305"/>
             <wp:effectExtent l="0" t="0" r="2540" b="0"/>
             <wp:docPr id="1666963962" name="Picture 1"/>
@@ -339,14 +444,10 @@
         <w:rPr>
           <w:b/>
           <w:bCs/>
-        </w:rPr>
-        <w:br/>
-      </w:r>
-      <w:r>
-        <w:t>Test Communication Between Containers</w:t>
-      </w:r>
-      <w:r>
-        <w:t>:</w:t>
+          <w:sz w:val="26"/>
+          <w:szCs w:val="26"/>
+        </w:rPr>
+        <w:t>Test Communication Between Containers:</w:t>
       </w:r>
       <w:r>
         <w:br/>
@@ -386,9 +487,10 @@
         <w:rPr>
           <w:b/>
           <w:bCs/>
+          <w:noProof/>
         </w:rPr>
         <w:drawing>
-          <wp:inline distT="0" distB="0" distL="0" distR="0" wp14:anchorId="1BE5748E" wp14:editId="7D5202D3">
+          <wp:inline distT="0" distB="0" distL="0" distR="0" wp14:anchorId="47A6E4B7" wp14:editId="68A108B6">
             <wp:extent cx="5731510" cy="743585"/>
             <wp:effectExtent l="0" t="0" r="2540" b="0"/>
             <wp:docPr id="820419743" name="Picture 1"/>
@@ -425,22 +527,21 @@
       </w:r>
     </w:p>
     <w:p>
-      <w:pPr>
+      <w:r>
+        <w:lastRenderedPageBreak/>
+        <w:t xml:space="preserve">Connect Existing Containers to Network </w:t>
+      </w:r>
+      <w:r>
+        <w:t xml:space="preserve">by using command </w:t>
+      </w:r>
+      <w:r>
         <w:rPr>
           <w:b/>
           <w:bCs/>
           <w:i/>
           <w:iCs/>
         </w:rPr>
-      </w:pPr>
-      <w:r>
-        <w:t xml:space="preserve">Connect Existing Containers to Network </w:t>
-      </w:r>
-      <w:r>
-        <w:t>with below command</w:t>
-      </w:r>
-      <w:r>
-        <w:br/>
+        <w:t>docker network connect backend user-service</w:t>
       </w:r>
       <w:r>
         <w:rPr>
@@ -449,7 +550,34 @@
           <w:i/>
           <w:iCs/>
         </w:rPr>
-        <w:t>docker network connect backend user-service</w:t>
+        <w:br/>
+      </w:r>
+      <w:r>
+        <w:rPr>
+          <w:b/>
+          <w:bCs/>
+          <w:sz w:val="26"/>
+          <w:szCs w:val="26"/>
+        </w:rPr>
+        <w:t>Docker volumes to persist data of containers</w:t>
+      </w:r>
+      <w:r>
+        <w:rPr>
+          <w:b/>
+          <w:bCs/>
+          <w:sz w:val="26"/>
+          <w:szCs w:val="26"/>
+        </w:rPr>
+        <w:br/>
+      </w:r>
+      <w:r>
+        <w:t xml:space="preserve">                 </w:t>
+      </w:r>
+      <w:r>
+        <w:t>Create Volume</w:t>
+      </w:r>
+      <w:r>
+        <w:t xml:space="preserve"> by using </w:t>
       </w:r>
       <w:r>
         <w:rPr>
@@ -458,57 +586,65 @@
           <w:i/>
           <w:iCs/>
         </w:rPr>
-        <w:br/>
-      </w:r>
-    </w:p>
-    <w:p>
-      <w:pPr>
+        <w:t xml:space="preserve">docker volume create </w:t>
+      </w:r>
+      <w:r>
+        <w:rPr>
+          <w:b/>
+          <w:bCs/>
+        </w:rPr>
+        <w:t>sample-docker-</w:t>
+      </w:r>
+      <w:proofErr w:type="spellStart"/>
+      <w:r>
+        <w:rPr>
+          <w:b/>
+          <w:bCs/>
+        </w:rPr>
+        <w:t>assignment_db_</w:t>
+      </w:r>
+      <w:proofErr w:type="gramStart"/>
+      <w:r>
+        <w:rPr>
+          <w:b/>
+          <w:bCs/>
+        </w:rPr>
+        <w:t>data</w:t>
+      </w:r>
+      <w:r>
+        <w:rPr>
+          <w:b/>
+          <w:bCs/>
+        </w:rPr>
+        <w:t>.</w:t>
+      </w:r>
+      <w:r>
+        <w:t>Check</w:t>
+      </w:r>
+      <w:proofErr w:type="spellEnd"/>
+      <w:proofErr w:type="gramEnd"/>
+      <w:r>
+        <w:t xml:space="preserve"> volumes by the below command </w:t>
+      </w:r>
+      <w:r>
         <w:rPr>
           <w:b/>
           <w:bCs/>
           <w:i/>
           <w:iCs/>
         </w:rPr>
-      </w:pPr>
-    </w:p>
-    <w:p>
-      <w:pPr>
+        <w:t xml:space="preserve">docker volume </w:t>
+      </w:r>
+      <w:proofErr w:type="spellStart"/>
+      <w:proofErr w:type="gramStart"/>
+      <w:r>
         <w:rPr>
           <w:b/>
           <w:bCs/>
           <w:i/>
           <w:iCs/>
         </w:rPr>
-      </w:pPr>
-    </w:p>
-    <w:p>
-      <w:r>
-        <w:rPr>
-          <w:b/>
-          <w:bCs/>
-          <w:sz w:val="26"/>
-          <w:szCs w:val="26"/>
-        </w:rPr>
-        <w:lastRenderedPageBreak/>
-        <w:t>Docker volumes to persist data of containers</w:t>
-      </w:r>
-      <w:r>
-        <w:rPr>
-          <w:b/>
-          <w:bCs/>
-          <w:sz w:val="26"/>
-          <w:szCs w:val="26"/>
-        </w:rPr>
-        <w:br/>
-      </w:r>
-      <w:r>
-        <w:t xml:space="preserve">                 </w:t>
-      </w:r>
-      <w:r>
-        <w:t>Create Volume</w:t>
-      </w:r>
-      <w:r>
-        <w:t xml:space="preserve"> by using </w:t>
+        <w:t>ls</w:t>
       </w:r>
       <w:r>
         <w:rPr>
@@ -517,133 +653,55 @@
           <w:i/>
           <w:iCs/>
         </w:rPr>
-        <w:t xml:space="preserve">docker volume create </w:t>
-      </w:r>
-      <w:r>
-        <w:rPr>
-          <w:b/>
-          <w:bCs/>
-        </w:rPr>
-        <w:t>sample-docker-</w:t>
-      </w:r>
-      <w:proofErr w:type="spellStart"/>
-      <w:r>
-        <w:rPr>
-          <w:b/>
-          <w:bCs/>
-        </w:rPr>
-        <w:t>assignment_db_</w:t>
-      </w:r>
-      <w:proofErr w:type="gramStart"/>
-      <w:r>
-        <w:rPr>
-          <w:b/>
-          <w:bCs/>
-        </w:rPr>
-        <w:t>data</w:t>
-      </w:r>
-      <w:r>
-        <w:rPr>
-          <w:b/>
-          <w:bCs/>
-        </w:rPr>
         <w:t>.</w:t>
       </w:r>
       <w:r>
-        <w:t>Check</w:t>
+        <w:t>Inspect</w:t>
       </w:r>
       <w:proofErr w:type="spellEnd"/>
       <w:proofErr w:type="gramEnd"/>
       <w:r>
-        <w:t xml:space="preserve"> volumes by the below command </w:t>
-      </w:r>
-      <w:r>
-        <w:rPr>
-          <w:b/>
-          <w:bCs/>
-          <w:i/>
-          <w:iCs/>
-        </w:rPr>
-        <w:t xml:space="preserve">docker volume </w:t>
+        <w:t xml:space="preserve"> by using </w:t>
+      </w:r>
+      <w:r>
+        <w:rPr>
+          <w:b/>
+          <w:bCs/>
+        </w:rPr>
+        <w:t>docker volume inspect sample-docker-</w:t>
       </w:r>
       <w:proofErr w:type="spellStart"/>
-      <w:proofErr w:type="gramStart"/>
-      <w:r>
-        <w:rPr>
-          <w:b/>
-          <w:bCs/>
-          <w:i/>
-          <w:iCs/>
-        </w:rPr>
-        <w:t>ls</w:t>
-      </w:r>
-      <w:r>
-        <w:rPr>
-          <w:b/>
-          <w:bCs/>
-          <w:i/>
-          <w:iCs/>
-        </w:rPr>
+      <w:r>
+        <w:rPr>
+          <w:b/>
+          <w:bCs/>
+        </w:rPr>
+        <w:t>assignment_db_data</w:t>
+      </w:r>
+      <w:proofErr w:type="spellEnd"/>
+      <w:r>
+        <w:rPr>
+          <w:b/>
+          <w:bCs/>
+        </w:rPr>
+        <w:t xml:space="preserve"> </w:t>
+      </w:r>
+      <w:r>
+        <w:t>command</w:t>
+      </w:r>
+      <w:r>
         <w:t>.</w:t>
       </w:r>
-      <w:r>
-        <w:t>Inspect</w:t>
-      </w:r>
-      <w:proofErr w:type="spellEnd"/>
-      <w:proofErr w:type="gramEnd"/>
-      <w:r>
-        <w:t xml:space="preserve"> by using </w:t>
-      </w:r>
-      <w:r>
-        <w:rPr>
-          <w:b/>
-          <w:bCs/>
-        </w:rPr>
-        <w:t xml:space="preserve">docker volume inspect </w:t>
-      </w:r>
-      <w:r>
-        <w:rPr>
-          <w:b/>
-          <w:bCs/>
-        </w:rPr>
-        <w:t>sample-docker-</w:t>
-      </w:r>
-      <w:proofErr w:type="spellStart"/>
-      <w:r>
-        <w:rPr>
-          <w:b/>
-          <w:bCs/>
-        </w:rPr>
-        <w:t>assignment_db</w:t>
-      </w:r>
-      <w:r>
-        <w:rPr>
-          <w:b/>
-          <w:bCs/>
-        </w:rPr>
-        <w:t>_data</w:t>
-      </w:r>
-      <w:proofErr w:type="spellEnd"/>
-      <w:r>
-        <w:rPr>
-          <w:b/>
-          <w:bCs/>
-        </w:rPr>
-        <w:t xml:space="preserve"> </w:t>
-      </w:r>
-      <w:r>
-        <w:t>command</w:t>
-      </w:r>
-      <w:r>
-        <w:t>.</w:t>
-      </w:r>
-    </w:p>
-    <w:p>
-      <w:r>
+    </w:p>
+    <w:p>
+      <w:r>
+        <w:rPr>
+          <w:noProof/>
+        </w:rPr>
         <w:drawing>
-          <wp:inline distT="0" distB="0" distL="0" distR="0" wp14:anchorId="74970E51" wp14:editId="5B141BA8">
-            <wp:extent cx="5416550" cy="1514066"/>
-            <wp:effectExtent l="0" t="0" r="0" b="0"/>
+          <wp:inline distT="0" distB="0" distL="0" distR="0" wp14:anchorId="04D80BDB" wp14:editId="6F4B8CF3">
+            <wp:extent cx="5060950" cy="1414666"/>
+            <wp:effectExtent l="0" t="0" r="6350" b="0"/>
             <wp:docPr id="1852934620" name="Picture 1"/>
             <wp:cNvGraphicFramePr>
               <a:graphicFrameLocks xmlns:a="http://schemas.openxmlformats.org/drawingml/2006/main" noChangeAspect="1"/>
@@ -664,7 +722,7 @@
                   <pic:spPr>
                     <a:xfrm>
                       <a:off x="0" y="0"/>
-                      <a:ext cx="5444498" cy="1521878"/>
+                      <a:ext cx="5120866" cy="1431414"/>
                     </a:xfrm>
                     <a:prstGeom prst="rect">
                       <a:avLst/>
@@ -688,9 +746,9 @@
           <w:noProof/>
         </w:rPr>
         <w:drawing>
-          <wp:inline distT="0" distB="0" distL="0" distR="0" wp14:anchorId="095ABA53" wp14:editId="30F66983">
-            <wp:extent cx="5731510" cy="5475605"/>
-            <wp:effectExtent l="0" t="0" r="2540" b="0"/>
+          <wp:inline distT="0" distB="0" distL="0" distR="0" wp14:anchorId="406B2F8D" wp14:editId="6B0C1600">
+            <wp:extent cx="5344160" cy="5105550"/>
+            <wp:effectExtent l="0" t="0" r="8890" b="0"/>
             <wp:docPr id="1382010617" name="Picture 1"/>
             <wp:cNvGraphicFramePr>
               <a:graphicFrameLocks xmlns:a="http://schemas.openxmlformats.org/drawingml/2006/main" noChangeAspect="1"/>
@@ -720,7 +778,7 @@
                   <pic:spPr bwMode="auto">
                     <a:xfrm>
                       <a:off x="0" y="0"/>
-                      <a:ext cx="5731510" cy="5475605"/>
+                      <a:ext cx="5352537" cy="5113553"/>
                     </a:xfrm>
                     <a:prstGeom prst="rect">
                       <a:avLst/>
@@ -754,10 +812,17 @@
     </w:p>
     <w:p>
       <w:r>
-        <w:t>If you create a new container and attach the same volume, the existing database data will be automatically available in the new container.</w:t>
-      </w:r>
-      <w:r>
-        <w:t xml:space="preserve"> Or we can it manually also by below method</w:t>
+        <w:t>If you create a new container and attach the same volume, the existing database data will be automatically available in the new container</w:t>
+      </w:r>
+      <w:r>
+        <w:rPr>
+          <w:b/>
+          <w:bCs/>
+        </w:rPr>
+        <w:t>. Or</w:t>
+      </w:r>
+      <w:r>
+        <w:t xml:space="preserve"> we can it manually also by below method</w:t>
       </w:r>
     </w:p>
     <w:p>
@@ -785,6 +850,7 @@
       <w:r>
         <w:t xml:space="preserve">To take backup from we can the below command, it will take backup in </w:t>
       </w:r>
+      <w:proofErr w:type="spellStart"/>
       <w:r>
         <w:rPr>
           <w:b/>
@@ -792,11 +858,13 @@
         </w:rPr>
         <w:t>userdb_backup.sql</w:t>
       </w:r>
+      <w:proofErr w:type="spellEnd"/>
     </w:p>
     <w:p>
       <w:r>
         <w:t xml:space="preserve">docker exec </w:t>
       </w:r>
+      <w:proofErr w:type="spellStart"/>
       <w:r>
         <w:rPr>
           <w:b/>
@@ -804,9 +872,27 @@
         </w:rPr>
         <w:t>postgres-db</w:t>
       </w:r>
-      <w:r>
-        <w:t xml:space="preserve"> pg_dump -U postgres </w:t>
-      </w:r>
+      <w:proofErr w:type="spellEnd"/>
+      <w:r>
+        <w:t xml:space="preserve"> </w:t>
+      </w:r>
+      <w:proofErr w:type="spellStart"/>
+      <w:r>
+        <w:t>pg_dump</w:t>
+      </w:r>
+      <w:proofErr w:type="spellEnd"/>
+      <w:r>
+        <w:t xml:space="preserve"> -U </w:t>
+      </w:r>
+      <w:proofErr w:type="spellStart"/>
+      <w:r>
+        <w:t>postgres</w:t>
+      </w:r>
+      <w:proofErr w:type="spellEnd"/>
+      <w:r>
+        <w:t xml:space="preserve"> </w:t>
+      </w:r>
+      <w:proofErr w:type="spellStart"/>
       <w:r>
         <w:rPr>
           <w:b/>
@@ -814,14 +900,23 @@
         </w:rPr>
         <w:t>userdb</w:t>
       </w:r>
-      <w:r>
-        <w:t xml:space="preserve"> &gt; userdb_backup.sql</w:t>
-      </w:r>
-    </w:p>
-    <w:p>
-      <w:r>
+      <w:proofErr w:type="spellEnd"/>
+      <w:r>
+        <w:t xml:space="preserve"> &gt; </w:t>
+      </w:r>
+      <w:proofErr w:type="spellStart"/>
+      <w:r>
+        <w:t>userdb_backup.sql</w:t>
+      </w:r>
+      <w:proofErr w:type="spellEnd"/>
+    </w:p>
+    <w:p>
+      <w:r>
+        <w:rPr>
+          <w:noProof/>
+        </w:rPr>
         <w:drawing>
-          <wp:inline distT="0" distB="0" distL="0" distR="0" wp14:anchorId="2DAB81D1" wp14:editId="5610F7BF">
+          <wp:inline distT="0" distB="0" distL="0" distR="0" wp14:anchorId="49B4FFC7" wp14:editId="3FC53FD9">
             <wp:extent cx="5731510" cy="436245"/>
             <wp:effectExtent l="0" t="0" r="2540" b="1905"/>
             <wp:docPr id="762601181" name="Picture 1"/>
@@ -877,6 +972,7 @@
       <w:r>
         <w:t xml:space="preserve"> </w:t>
       </w:r>
+      <w:proofErr w:type="spellStart"/>
       <w:r>
         <w:rPr>
           <w:b/>
@@ -898,6 +994,7 @@
         </w:rPr>
         <w:t>db</w:t>
       </w:r>
+      <w:proofErr w:type="spellEnd"/>
       <w:r>
         <w:t xml:space="preserve">   </w:t>
       </w:r>
@@ -907,8 +1004,17 @@
       </w:r>
       <w:proofErr w:type="spellEnd"/>
       <w:r>
-        <w:t xml:space="preserve"> -U postgres </w:t>
-      </w:r>
+        <w:t xml:space="preserve"> -U </w:t>
+      </w:r>
+      <w:proofErr w:type="spellStart"/>
+      <w:r>
+        <w:t>postgres</w:t>
+      </w:r>
+      <w:proofErr w:type="spellEnd"/>
+      <w:r>
+        <w:t xml:space="preserve"> </w:t>
+      </w:r>
+      <w:proofErr w:type="spellStart"/>
       <w:r>
         <w:rPr>
           <w:b/>
@@ -916,9 +1022,15 @@
         </w:rPr>
         <w:t>userdb</w:t>
       </w:r>
-      <w:r>
-        <w:t xml:space="preserve"> &lt; userdb_backup.sql</w:t>
-      </w:r>
+      <w:proofErr w:type="spellEnd"/>
+      <w:r>
+        <w:t xml:space="preserve"> &lt; </w:t>
+      </w:r>
+      <w:proofErr w:type="spellStart"/>
+      <w:r>
+        <w:t>userdb_backup.sql</w:t>
+      </w:r>
+      <w:proofErr w:type="spellEnd"/>
     </w:p>
     <w:p>
       <w:r>
@@ -1012,8 +1124,11 @@
         <w:br/>
       </w:r>
       <w:r>
+        <w:rPr>
+          <w:noProof/>
+        </w:rPr>
         <w:drawing>
-          <wp:inline distT="0" distB="0" distL="0" distR="0" wp14:anchorId="2BF63225" wp14:editId="1EEE761B">
+          <wp:inline distT="0" distB="0" distL="0" distR="0" wp14:anchorId="0D2F3769" wp14:editId="676D66DF">
             <wp:extent cx="4832598" cy="800141"/>
             <wp:effectExtent l="0" t="0" r="6350" b="0"/>
             <wp:docPr id="1738990784" name="Picture 1"/>
@@ -1073,18 +1188,32 @@
         <w:t xml:space="preserve"> </w:t>
       </w:r>
       <w:r>
-        <w:t>sensitive information such as secret keys and passwords is managed securely through environment variables</w:t>
-      </w:r>
-      <w:r>
-        <w:rPr>
-          <w:b/>
-          <w:bCs/>
-        </w:rPr>
-        <w:br/>
-      </w:r>
-      <w:r>
+        <w:t xml:space="preserve">sensitive information such as secret keys and passwords is managed securely through environment </w:t>
+      </w:r>
+      <w:proofErr w:type="gramStart"/>
+      <w:r>
+        <w:t>variables</w:t>
+      </w:r>
+      <w:r>
+        <w:t>(</w:t>
+      </w:r>
+      <w:proofErr w:type="gramEnd"/>
+      <w:r>
+        <w:t>separate file)</w:t>
+      </w:r>
+      <w:r>
+        <w:rPr>
+          <w:b/>
+          <w:bCs/>
+        </w:rPr>
+        <w:br/>
+      </w:r>
+      <w:r>
+        <w:rPr>
+          <w:noProof/>
+        </w:rPr>
         <w:drawing>
-          <wp:inline distT="0" distB="0" distL="0" distR="0" wp14:anchorId="197AE100" wp14:editId="6A3271E7">
+          <wp:inline distT="0" distB="0" distL="0" distR="0" wp14:anchorId="6B106DE6" wp14:editId="7054F82E">
             <wp:extent cx="5731510" cy="1148080"/>
             <wp:effectExtent l="0" t="0" r="2540" b="0"/>
             <wp:docPr id="709563134" name="Picture 1"/>
@@ -1138,8 +1267,11 @@
     </w:p>
     <w:p>
       <w:r>
+        <w:rPr>
+          <w:noProof/>
+        </w:rPr>
         <w:drawing>
-          <wp:inline distT="0" distB="0" distL="0" distR="0" wp14:anchorId="22BE87EA" wp14:editId="03533CBD">
+          <wp:inline distT="0" distB="0" distL="0" distR="0" wp14:anchorId="06C1DEA5" wp14:editId="56872300">
             <wp:extent cx="2336800" cy="1235549"/>
             <wp:effectExtent l="0" t="0" r="6350" b="3175"/>
             <wp:docPr id="228605073" name="Picture 1"/>
@@ -1188,18 +1320,51 @@
           <w:b/>
           <w:bCs/>
         </w:rPr>
-        <w:t>image vulnerability scanning</w:t>
-      </w:r>
-      <w:r>
-        <w:rPr>
-          <w:b/>
-          <w:bCs/>
-        </w:rPr>
-        <w:br/>
-      </w:r>
-      <w:r>
+        <w:t xml:space="preserve">image vulnerability </w:t>
+      </w:r>
+      <w:proofErr w:type="gramStart"/>
+      <w:r>
+        <w:rPr>
+          <w:b/>
+          <w:bCs/>
+        </w:rPr>
+        <w:t>scanning</w:t>
+      </w:r>
+      <w:r>
+        <w:rPr>
+          <w:b/>
+          <w:bCs/>
+        </w:rPr>
+        <w:t xml:space="preserve"> </w:t>
+      </w:r>
+      <w:r>
+        <w:t>:</w:t>
+      </w:r>
+      <w:proofErr w:type="gramEnd"/>
+      <w:r>
+        <w:t xml:space="preserve"> by using </w:t>
+      </w:r>
+      <w:proofErr w:type="spellStart"/>
+      <w:r>
+        <w:t>trivy</w:t>
+      </w:r>
+      <w:proofErr w:type="spellEnd"/>
+      <w:r>
+        <w:t xml:space="preserve"> we can scan the vulnerabilities</w:t>
+      </w:r>
+      <w:r>
+        <w:rPr>
+          <w:b/>
+          <w:bCs/>
+        </w:rPr>
+        <w:br/>
+      </w:r>
+      <w:r>
+        <w:rPr>
+          <w:noProof/>
+        </w:rPr>
         <w:drawing>
-          <wp:inline distT="0" distB="0" distL="0" distR="0" wp14:anchorId="2DFE61AA" wp14:editId="50867D74">
+          <wp:inline distT="0" distB="0" distL="0" distR="0" wp14:anchorId="1956A6A5" wp14:editId="2C43D425">
             <wp:extent cx="5731510" cy="3367405"/>
             <wp:effectExtent l="0" t="0" r="2540" b="4445"/>
             <wp:docPr id="837263534" name="Picture 1"/>
@@ -1581,10 +1746,6 @@
     <w:p>
       <w:pPr>
         <w:pStyle w:val="NoSpacing"/>
-        <w:rPr>
-          <w:b/>
-          <w:bCs/>
-        </w:rPr>
       </w:pPr>
       <w:r>
         <w:rPr>
@@ -1592,14 +1753,133 @@
           <w:bCs/>
         </w:rPr>
         <w:lastRenderedPageBreak/>
-        <w:t xml:space="preserve">Continues integration and </w:t>
-      </w:r>
-      <w:r>
-        <w:rPr>
-          <w:b/>
-          <w:bCs/>
-        </w:rPr>
-        <w:t>push the images to docker hub</w:t>
+        <w:t xml:space="preserve">Docker Bench for Security to audit </w:t>
+      </w:r>
+      <w:r>
+        <w:rPr>
+          <w:b/>
+          <w:bCs/>
+        </w:rPr>
+        <w:t xml:space="preserve">for </w:t>
+      </w:r>
+      <w:r>
+        <w:rPr>
+          <w:b/>
+          <w:bCs/>
+        </w:rPr>
+        <w:t>Docker environment</w:t>
+      </w:r>
+      <w:r>
+        <w:rPr>
+          <w:b/>
+          <w:bCs/>
+        </w:rPr>
+        <w:t>:</w:t>
+      </w:r>
+      <w:r>
+        <w:rPr>
+          <w:rFonts w:ascii="Times New Roman" w:eastAsia="Times New Roman" w:hAnsi="Times New Roman" w:cs="Times New Roman"/>
+          <w:kern w:val="0"/>
+          <w:lang w:eastAsia="en-IN"/>
+          <w14:ligatures w14:val="none"/>
+        </w:rPr>
+        <w:t xml:space="preserve"> </w:t>
+      </w:r>
+      <w:r>
+        <w:t xml:space="preserve">Docker Bench for Security is not supported in our WSL environment where Docker is installed. Therefore, we are currently using </w:t>
+      </w:r>
+      <w:proofErr w:type="spellStart"/>
+      <w:r>
+        <w:t>Trivy</w:t>
+      </w:r>
+      <w:proofErr w:type="spellEnd"/>
+      <w:r>
+        <w:t xml:space="preserve"> to scan for security vulnerabilities.</w:t>
+      </w:r>
+    </w:p>
+    <w:p>
+      <w:pPr>
+        <w:pStyle w:val="NoSpacing"/>
+        <w:rPr>
+          <w:b/>
+          <w:bCs/>
+        </w:rPr>
+      </w:pPr>
+    </w:p>
+    <w:p>
+      <w:pPr>
+        <w:pStyle w:val="NoSpacing"/>
+        <w:rPr>
+          <w:b/>
+          <w:bCs/>
+        </w:rPr>
+      </w:pPr>
+      <w:r>
+        <w:rPr>
+          <w:b/>
+          <w:bCs/>
+          <w:noProof/>
+        </w:rPr>
+        <w:drawing>
+          <wp:inline distT="0" distB="0" distL="0" distR="0" wp14:anchorId="412E5EDE" wp14:editId="2AFA32CE">
+            <wp:extent cx="5731510" cy="692785"/>
+            <wp:effectExtent l="0" t="0" r="2540" b="0"/>
+            <wp:docPr id="1626580472" name="Picture 1"/>
+            <wp:cNvGraphicFramePr>
+              <a:graphicFrameLocks xmlns:a="http://schemas.openxmlformats.org/drawingml/2006/main" noChangeAspect="1"/>
+            </wp:cNvGraphicFramePr>
+            <a:graphic xmlns:a="http://schemas.openxmlformats.org/drawingml/2006/main">
+              <a:graphicData uri="http://schemas.openxmlformats.org/drawingml/2006/picture">
+                <pic:pic xmlns:pic="http://schemas.openxmlformats.org/drawingml/2006/picture">
+                  <pic:nvPicPr>
+                    <pic:cNvPr id="1626580472" name=""/>
+                    <pic:cNvPicPr/>
+                  </pic:nvPicPr>
+                  <pic:blipFill>
+                    <a:blip r:embed="rId14"/>
+                    <a:stretch>
+                      <a:fillRect/>
+                    </a:stretch>
+                  </pic:blipFill>
+                  <pic:spPr>
+                    <a:xfrm>
+                      <a:off x="0" y="0"/>
+                      <a:ext cx="5731510" cy="692785"/>
+                    </a:xfrm>
+                    <a:prstGeom prst="rect">
+                      <a:avLst/>
+                    </a:prstGeom>
+                  </pic:spPr>
+                </pic:pic>
+              </a:graphicData>
+            </a:graphic>
+          </wp:inline>
+        </w:drawing>
+      </w:r>
+    </w:p>
+    <w:p>
+      <w:pPr>
+        <w:pStyle w:val="NoSpacing"/>
+        <w:rPr>
+          <w:b/>
+          <w:bCs/>
+        </w:rPr>
+      </w:pPr>
+    </w:p>
+    <w:p>
+      <w:pPr>
+        <w:pStyle w:val="NoSpacing"/>
+        <w:rPr>
+          <w:b/>
+          <w:bCs/>
+        </w:rPr>
+      </w:pPr>
+      <w:r>
+        <w:rPr>
+          <w:b/>
+          <w:bCs/>
+        </w:rPr>
+        <w:t>Continues integration and push the images to docker hub</w:t>
       </w:r>
     </w:p>
     <w:p>
@@ -1622,15 +1902,9 @@
       </w:r>
       <w:proofErr w:type="spellEnd"/>
       <w:r>
-        <w:t xml:space="preserve"> file</w:t>
-      </w:r>
-      <w:r>
-        <w:t xml:space="preserve"> for continues integration configuration</w:t>
-      </w:r>
-      <w:r>
-        <w:t xml:space="preserve"> </w:t>
-      </w:r>
-      <w:hyperlink r:id="rId14" w:history="1">
+        <w:t xml:space="preserve"> file for continues integration configuration </w:t>
+      </w:r>
+      <w:hyperlink r:id="rId15" w:history="1">
         <w:r>
           <w:rPr>
             <w:rStyle w:val="Hyperlink"/>
@@ -1649,7 +1923,7 @@
           <w:noProof/>
         </w:rPr>
         <w:drawing>
-          <wp:inline distT="0" distB="0" distL="0" distR="0" wp14:anchorId="1F0FC542" wp14:editId="659C1B51">
+          <wp:inline distT="0" distB="0" distL="0" distR="0" wp14:anchorId="5B7BDF9A" wp14:editId="3A3DFDD3">
             <wp:extent cx="5731510" cy="3171190"/>
             <wp:effectExtent l="0" t="0" r="2540" b="0"/>
             <wp:docPr id="1588742678" name="Picture 2"/>
@@ -1666,7 +1940,7 @@
                     </pic:cNvPicPr>
                   </pic:nvPicPr>
                   <pic:blipFill>
-                    <a:blip r:embed="rId15" cstate="print">
+                    <a:blip r:embed="rId16" cstate="print">
                       <a:extLst>
                         <a:ext uri="{28A0092B-C50C-407E-A947-70E740481C1C}">
                           <a14:useLocalDpi xmlns:a14="http://schemas.microsoft.com/office/drawing/2010/main" val="0"/>
@@ -1701,6 +1975,55 @@
         <w:br/>
       </w:r>
     </w:p>
+    <w:p>
+      <w:pPr>
+        <w:pStyle w:val="NoSpacing"/>
+      </w:pPr>
+      <w:r>
+        <w:t xml:space="preserve">Docker username and password are stored under secrets of git hub repository </w:t>
+      </w:r>
+      <w:r>
+        <w:br/>
+      </w:r>
+      <w:r>
+        <w:drawing>
+          <wp:inline distT="0" distB="0" distL="0" distR="0" wp14:anchorId="773F4A30" wp14:editId="520DF8AA">
+            <wp:extent cx="5731510" cy="1216660"/>
+            <wp:effectExtent l="0" t="0" r="2540" b="2540"/>
+            <wp:docPr id="698200601" name="Picture 1"/>
+            <wp:cNvGraphicFramePr>
+              <a:graphicFrameLocks xmlns:a="http://schemas.openxmlformats.org/drawingml/2006/main" noChangeAspect="1"/>
+            </wp:cNvGraphicFramePr>
+            <a:graphic xmlns:a="http://schemas.openxmlformats.org/drawingml/2006/main">
+              <a:graphicData uri="http://schemas.openxmlformats.org/drawingml/2006/picture">
+                <pic:pic xmlns:pic="http://schemas.openxmlformats.org/drawingml/2006/picture">
+                  <pic:nvPicPr>
+                    <pic:cNvPr id="698200601" name=""/>
+                    <pic:cNvPicPr/>
+                  </pic:nvPicPr>
+                  <pic:blipFill>
+                    <a:blip r:embed="rId17"/>
+                    <a:stretch>
+                      <a:fillRect/>
+                    </a:stretch>
+                  </pic:blipFill>
+                  <pic:spPr>
+                    <a:xfrm>
+                      <a:off x="0" y="0"/>
+                      <a:ext cx="5731510" cy="1216660"/>
+                    </a:xfrm>
+                    <a:prstGeom prst="rect">
+                      <a:avLst/>
+                    </a:prstGeom>
+                  </pic:spPr>
+                </pic:pic>
+              </a:graphicData>
+            </a:graphic>
+          </wp:inline>
+        </w:drawing>
+      </w:r>
+    </w:p>
+    <w:p/>
     <w:sectPr>
       <w:pgSz w:w="11906" w:h="16838"/>
       <w:pgMar w:top="1440" w:right="1440" w:bottom="1440" w:left="1440" w:header="708" w:footer="708" w:gutter="0"/>
@@ -2111,7 +2434,7 @@
   <w:style w:type="paragraph" w:default="1" w:styleId="Normal">
     <w:name w:val="Normal"/>
     <w:qFormat/>
-    <w:rsid w:val="009A3BED"/>
+    <w:rsid w:val="00F01220"/>
   </w:style>
   <w:style w:type="paragraph" w:styleId="Heading1">
     <w:name w:val="heading 1"/>
@@ -2314,6 +2637,7 @@
   <w:style w:type="character" w:default="1" w:styleId="DefaultParagraphFont">
     <w:name w:val="Default Paragraph Font"/>
     <w:uiPriority w:val="1"/>
+    <w:semiHidden/>
     <w:unhideWhenUsed/>
   </w:style>
   <w:style w:type="table" w:default="1" w:styleId="TableNormal">

</xml_diff>